<commit_message>
update SQL-storage (add key)
</commit_message>
<xml_diff>
--- a/README.docx
+++ b/README.docx
@@ -324,7 +324,23 @@
         <w:pStyle w:val="FirstParagraph"/>
       </w:pPr>
       <w:r>
-        <w:t xml:space="preserve">Die in der Gebäude-DB enthaltenen Gebäudegeometrien werden nur für</w:t>
+        <w:t xml:space="preserve">Die in der Gebäude-DB enthaltenen</w:t>
+      </w:r>
+      <w:r>
+        <w:t xml:space="preserve"> </w:t>
+      </w:r>
+      <w:r>
+        <w:rPr>
+          <w:b/>
+          <w:bCs/>
+        </w:rPr>
+        <w:t xml:space="preserve">Gebäudegeometrien</w:t>
+      </w:r>
+      <w:r>
+        <w:t xml:space="preserve"> </w:t>
+      </w:r>
+      <w:r>
+        <w:t xml:space="preserve">werden nur für</w:t>
       </w:r>
       <w:r>
         <w:t xml:space="preserve"> </w:t>
@@ -343,6 +359,30 @@
       </w:r>
       <w:r>
         <w:t xml:space="preserve">und Abgrenzung der Gebäude für die nachfolgenden Berechnungen.</w:t>
+      </w:r>
+    </w:p>
+    <w:p>
+      <w:pPr>
+        <w:pStyle w:val="BodyText"/>
+      </w:pPr>
+      <w:r>
+        <w:t xml:space="preserve">Analog werden die</w:t>
+      </w:r>
+      <w:r>
+        <w:t xml:space="preserve"> </w:t>
+      </w:r>
+      <w:r>
+        <w:rPr>
+          <w:b/>
+          <w:bCs/>
+        </w:rPr>
+        <w:t xml:space="preserve">Gemeindepolygone</w:t>
+      </w:r>
+      <w:r>
+        <w:t xml:space="preserve"> </w:t>
+      </w:r>
+      <w:r>
+        <w:t xml:space="preserve">(nur) für die laufende Kachel abgefragt und gerastert.</w:t>
       </w:r>
     </w:p>
     <w:p>
@@ -468,7 +508,7 @@
         <w:rPr>
           <w:rStyle w:val="VerbatimChar"/>
         </w:rPr>
-        <w:t xml:space="preserve">## file:////tmp/RtmpvOENww/file385794f31fea3/widget3857956d55f79.html screenshot completed</w:t>
+        <w:t xml:space="preserve">## file:////tmp/Rtmp2BBb4T/filebebe466bcf7b/widgetbebe13c283d5.html screenshot completed</w:t>
       </w:r>
     </w:p>
     <w:p>
@@ -633,7 +673,7 @@
         <w:rPr>
           <w:rStyle w:val="VerbatimChar"/>
         </w:rPr>
-        <w:t xml:space="preserve">## file:////tmp/RtmpvOENww/file385795eb24b1a/widget385793d78b7aa.html screenshot completed</w:t>
+        <w:t xml:space="preserve">## file:////tmp/Rtmp2BBb4T/filebebe4c6b3dcd/widgetbebe5e27889c.html screenshot completed</w:t>
       </w:r>
     </w:p>
     <w:p>

</xml_diff>